<commit_message>
Finita parte relazione grafica?
Boh tipo circa
</commit_message>
<xml_diff>
--- a/Relazione.docx
+++ b/Relazione.docx
@@ -287,7 +287,6 @@
           <w:tab w:val="right" w:leader="dot" w:pos="8290"/>
         </w:tabs>
         <w:rPr>
-          <w:rFonts w:ascii="Calibri" w:hAnsi="Calibri"/>
           <w:noProof/>
           <w:lang w:eastAsia="ja-JP"/>
         </w:rPr>
@@ -325,48 +324,41 @@
       </w:r>
       <w:r>
         <w:rPr>
-          <w:rFonts w:ascii="Calibri" w:hAnsi="Calibri"/>
           <w:noProof/>
         </w:rPr>
         <w:tab/>
       </w:r>
       <w:r>
         <w:rPr>
-          <w:rFonts w:ascii="Calibri" w:hAnsi="Calibri"/>
           <w:noProof/>
         </w:rPr>
         <w:fldChar w:fldCharType="begin"/>
       </w:r>
       <w:r>
         <w:rPr>
-          <w:rFonts w:ascii="Calibri" w:hAnsi="Calibri"/>
           <w:noProof/>
         </w:rPr>
-        <w:instrText xml:space="preserve"> PAGEREF _Toc271821393 \h </w:instrText>
-      </w:r>
-      <w:r>
-        <w:rPr>
-          <w:rFonts w:ascii="Calibri" w:hAnsi="Calibri"/>
+        <w:instrText xml:space="preserve"> PAGEREF _Toc271828041 \h </w:instrText>
+      </w:r>
+      <w:r>
+        <w:rPr>
           <w:noProof/>
         </w:rPr>
       </w:r>
       <w:r>
         <w:rPr>
-          <w:rFonts w:ascii="Calibri" w:hAnsi="Calibri"/>
           <w:noProof/>
         </w:rPr>
         <w:fldChar w:fldCharType="separate"/>
       </w:r>
       <w:r>
         <w:rPr>
-          <w:rFonts w:ascii="Calibri" w:hAnsi="Calibri"/>
           <w:noProof/>
         </w:rPr>
         <w:t>3</w:t>
       </w:r>
       <w:r>
         <w:rPr>
-          <w:rFonts w:ascii="Calibri" w:hAnsi="Calibri"/>
           <w:noProof/>
         </w:rPr>
         <w:fldChar w:fldCharType="end"/>
@@ -379,7 +371,6 @@
           <w:tab w:val="right" w:leader="dot" w:pos="8290"/>
         </w:tabs>
         <w:rPr>
-          <w:rFonts w:ascii="Calibri" w:hAnsi="Calibri"/>
           <w:noProof/>
           <w:lang w:eastAsia="ja-JP"/>
         </w:rPr>
@@ -393,48 +384,100 @@
       </w:r>
       <w:r>
         <w:rPr>
-          <w:rFonts w:ascii="Calibri" w:hAnsi="Calibri"/>
           <w:noProof/>
         </w:rPr>
         <w:tab/>
       </w:r>
       <w:r>
         <w:rPr>
-          <w:rFonts w:ascii="Calibri" w:hAnsi="Calibri"/>
           <w:noProof/>
         </w:rPr>
         <w:fldChar w:fldCharType="begin"/>
       </w:r>
       <w:r>
         <w:rPr>
-          <w:rFonts w:ascii="Calibri" w:hAnsi="Calibri"/>
           <w:noProof/>
         </w:rPr>
-        <w:instrText xml:space="preserve"> PAGEREF _Toc271821394 \h </w:instrText>
-      </w:r>
-      <w:r>
-        <w:rPr>
-          <w:rFonts w:ascii="Calibri" w:hAnsi="Calibri"/>
+        <w:instrText xml:space="preserve"> PAGEREF _Toc271828042 \h </w:instrText>
+      </w:r>
+      <w:r>
+        <w:rPr>
           <w:noProof/>
         </w:rPr>
       </w:r>
       <w:r>
         <w:rPr>
-          <w:rFonts w:ascii="Calibri" w:hAnsi="Calibri"/>
           <w:noProof/>
         </w:rPr>
         <w:fldChar w:fldCharType="separate"/>
       </w:r>
       <w:r>
         <w:rPr>
-          <w:rFonts w:ascii="Calibri" w:hAnsi="Calibri"/>
           <w:noProof/>
         </w:rPr>
         <w:t>4</w:t>
       </w:r>
       <w:r>
         <w:rPr>
-          <w:rFonts w:ascii="Calibri" w:hAnsi="Calibri"/>
+          <w:noProof/>
+        </w:rPr>
+        <w:fldChar w:fldCharType="end"/>
+      </w:r>
+    </w:p>
+    <w:p>
+      <w:pPr>
+        <w:pStyle w:val="TOC1"/>
+        <w:tabs>
+          <w:tab w:val="right" w:leader="dot" w:pos="8290"/>
+        </w:tabs>
+        <w:rPr>
+          <w:noProof/>
+          <w:lang w:eastAsia="ja-JP"/>
+        </w:rPr>
+      </w:pPr>
+      <w:r>
+        <w:rPr>
+          <w:noProof/>
+        </w:rPr>
+        <w:t>X La scelta della libreria Swing</w:t>
+      </w:r>
+      <w:r>
+        <w:rPr>
+          <w:noProof/>
+        </w:rPr>
+        <w:tab/>
+      </w:r>
+      <w:r>
+        <w:rPr>
+          <w:noProof/>
+        </w:rPr>
+        <w:fldChar w:fldCharType="begin"/>
+      </w:r>
+      <w:r>
+        <w:rPr>
+          <w:noProof/>
+        </w:rPr>
+        <w:instrText xml:space="preserve"> PAGEREF _Toc271828043 \h </w:instrText>
+      </w:r>
+      <w:r>
+        <w:rPr>
+          <w:noProof/>
+        </w:rPr>
+      </w:r>
+      <w:r>
+        <w:rPr>
+          <w:noProof/>
+        </w:rPr>
+        <w:fldChar w:fldCharType="separate"/>
+      </w:r>
+      <w:r>
+        <w:rPr>
+          <w:noProof/>
+        </w:rPr>
+        <w:t>5</w:t>
+      </w:r>
+      <w:r>
+        <w:rPr>
           <w:noProof/>
         </w:rPr>
         <w:fldChar w:fldCharType="end"/>
@@ -447,62 +490,112 @@
           <w:tab w:val="right" w:leader="dot" w:pos="8290"/>
         </w:tabs>
         <w:rPr>
-          <w:rFonts w:ascii="Calibri" w:hAnsi="Calibri"/>
           <w:noProof/>
           <w:lang w:eastAsia="ja-JP"/>
         </w:rPr>
       </w:pPr>
       <w:r>
         <w:rPr>
-          <w:rFonts w:ascii="Calibri" w:hAnsi="Calibri"/>
           <w:noProof/>
         </w:rPr>
-        <w:t>2.2 casa</w:t>
-      </w:r>
-      <w:r>
-        <w:rPr>
-          <w:rFonts w:ascii="Calibri" w:hAnsi="Calibri"/>
+        <w:t>x.1 Struttura grafica dell'applicazione</w:t>
+      </w:r>
+      <w:r>
+        <w:rPr>
           <w:noProof/>
         </w:rPr>
         <w:tab/>
       </w:r>
       <w:r>
         <w:rPr>
-          <w:rFonts w:ascii="Calibri" w:hAnsi="Calibri"/>
           <w:noProof/>
         </w:rPr>
         <w:fldChar w:fldCharType="begin"/>
       </w:r>
       <w:r>
         <w:rPr>
-          <w:rFonts w:ascii="Calibri" w:hAnsi="Calibri"/>
           <w:noProof/>
         </w:rPr>
-        <w:instrText xml:space="preserve"> PAGEREF _Toc271821395 \h </w:instrText>
-      </w:r>
-      <w:r>
-        <w:rPr>
-          <w:rFonts w:ascii="Calibri" w:hAnsi="Calibri"/>
+        <w:instrText xml:space="preserve"> PAGEREF _Toc271828044 \h </w:instrText>
+      </w:r>
+      <w:r>
+        <w:rPr>
           <w:noProof/>
         </w:rPr>
       </w:r>
       <w:r>
         <w:rPr>
-          <w:rFonts w:ascii="Calibri" w:hAnsi="Calibri"/>
           <w:noProof/>
         </w:rPr>
         <w:fldChar w:fldCharType="separate"/>
       </w:r>
       <w:r>
         <w:rPr>
-          <w:rFonts w:ascii="Calibri" w:hAnsi="Calibri"/>
           <w:noProof/>
         </w:rPr>
-        <w:t>4</w:t>
-      </w:r>
-      <w:r>
-        <w:rPr>
-          <w:rFonts w:ascii="Calibri" w:hAnsi="Calibri"/>
+        <w:t>5</w:t>
+      </w:r>
+      <w:r>
+        <w:rPr>
+          <w:noProof/>
+        </w:rPr>
+        <w:fldChar w:fldCharType="end"/>
+      </w:r>
+    </w:p>
+    <w:p>
+      <w:pPr>
+        <w:pStyle w:val="TOC2"/>
+        <w:tabs>
+          <w:tab w:val="right" w:leader="dot" w:pos="8290"/>
+        </w:tabs>
+        <w:rPr>
+          <w:noProof/>
+          <w:lang w:eastAsia="ja-JP"/>
+        </w:rPr>
+      </w:pPr>
+      <w:r>
+        <w:rPr>
+          <w:noProof/>
+        </w:rPr>
+        <w:t>x.2 Gestione degli eventi</w:t>
+      </w:r>
+      <w:r>
+        <w:rPr>
+          <w:noProof/>
+        </w:rPr>
+        <w:tab/>
+      </w:r>
+      <w:r>
+        <w:rPr>
+          <w:noProof/>
+        </w:rPr>
+        <w:fldChar w:fldCharType="begin"/>
+      </w:r>
+      <w:r>
+        <w:rPr>
+          <w:noProof/>
+        </w:rPr>
+        <w:instrText xml:space="preserve"> PAGEREF _Toc271828045 \h </w:instrText>
+      </w:r>
+      <w:r>
+        <w:rPr>
+          <w:noProof/>
+        </w:rPr>
+      </w:r>
+      <w:r>
+        <w:rPr>
+          <w:noProof/>
+        </w:rPr>
+        <w:fldChar w:fldCharType="separate"/>
+      </w:r>
+      <w:r>
+        <w:rPr>
+          <w:noProof/>
+        </w:rPr>
+        <w:t>8</w:t>
+      </w:r>
+      <w:r>
+        <w:rPr>
           <w:noProof/>
         </w:rPr>
         <w:fldChar w:fldCharType="end"/>
@@ -532,6 +625,8 @@
         </w:rPr>
         <w:br w:type="page"/>
       </w:r>
+      <w:bookmarkStart w:id="0" w:name="_GoBack"/>
+      <w:bookmarkEnd w:id="0"/>
     </w:p>
     <w:p>
       <w:pPr>
@@ -554,7 +649,7 @@
           <w:szCs w:val="36"/>
         </w:rPr>
       </w:pPr>
-      <w:bookmarkStart w:id="0" w:name="_Toc271821393"/>
+      <w:bookmarkStart w:id="1" w:name="_Toc271828041"/>
       <w:r>
         <w:rPr>
           <w:rFonts w:ascii="Calibri" w:hAnsi="Calibri"/>
@@ -563,7 +658,7 @@
         </w:rPr>
         <w:t>1 Introduzione</w:t>
       </w:r>
-      <w:bookmarkEnd w:id="0"/>
+      <w:bookmarkEnd w:id="1"/>
       <w:r>
         <w:rPr>
           <w:rFonts w:ascii="Calibri" w:hAnsi="Calibri"/>
@@ -659,7 +754,7 @@
           <w:szCs w:val="36"/>
         </w:rPr>
       </w:pPr>
-      <w:bookmarkStart w:id="1" w:name="_Toc271821394"/>
+      <w:bookmarkStart w:id="2" w:name="_Toc271828042"/>
       <w:r>
         <w:rPr>
           <w:rFonts w:ascii="Calibri" w:hAnsi="Calibri"/>
@@ -668,7 +763,7 @@
         </w:rPr>
         <w:t>2 La ricerca con avversari</w:t>
       </w:r>
-      <w:bookmarkEnd w:id="1"/>
+      <w:bookmarkEnd w:id="2"/>
     </w:p>
     <w:p>
       <w:pPr>
@@ -828,13 +923,22 @@
           <w:szCs w:val="36"/>
         </w:rPr>
       </w:pPr>
+      <w:bookmarkStart w:id="3" w:name="_Toc271828043"/>
       <w:r>
         <w:rPr>
           <w:sz w:val="36"/>
           <w:szCs w:val="36"/>
         </w:rPr>
+        <w:t xml:space="preserve">X </w:t>
+      </w:r>
+      <w:r>
+        <w:rPr>
+          <w:sz w:val="36"/>
+          <w:szCs w:val="36"/>
+        </w:rPr>
         <w:t>La scelta della libreria Swing</w:t>
       </w:r>
+      <w:bookmarkEnd w:id="3"/>
     </w:p>
     <w:p>
       <w:pPr>
@@ -1010,6 +1114,18 @@
       <w:pPr>
         <w:pStyle w:val="Heading2"/>
       </w:pPr>
+      <w:bookmarkStart w:id="4" w:name="_Toc271828044"/>
+      <w:r>
+        <w:t>x.</w:t>
+      </w:r>
+      <w:proofErr w:type="gramStart"/>
+      <w:r>
+        <w:t>1</w:t>
+      </w:r>
+      <w:proofErr w:type="gramEnd"/>
+      <w:r>
+        <w:t xml:space="preserve"> </w:t>
+      </w:r>
       <w:r>
         <w:t>Struttura</w:t>
       </w:r>
@@ -1019,6 +1135,7 @@
       <w:r>
         <w:t xml:space="preserve"> dell'applicazione</w:t>
       </w:r>
+      <w:bookmarkEnd w:id="4"/>
     </w:p>
     <w:p>
       <w:pPr>
@@ -1769,15 +1886,7 @@
         <w:rPr>
           <w:rFonts w:ascii="Calibri" w:hAnsi="Calibri"/>
         </w:rPr>
-        <w:t>Qui di seguito sono elencati brevemente i tre layout in questione</w:t>
-      </w:r>
-      <w:bookmarkStart w:id="2" w:name="_GoBack"/>
-      <w:bookmarkEnd w:id="2"/>
-      <w:r>
-        <w:rPr>
-          <w:rFonts w:ascii="Calibri" w:hAnsi="Calibri"/>
-        </w:rPr>
-        <w:t>:</w:t>
+        <w:t>Qui di seguito sono elencati brevemente i tre layout in questione:</w:t>
       </w:r>
     </w:p>
     <w:p>
@@ -2170,9 +2279,22 @@
       <w:pPr>
         <w:pStyle w:val="Heading2"/>
       </w:pPr>
+      <w:bookmarkStart w:id="5" w:name="_Toc271828045"/>
+      <w:r>
+        <w:t>x.</w:t>
+      </w:r>
+      <w:proofErr w:type="gramStart"/>
+      <w:r>
+        <w:t>2</w:t>
+      </w:r>
+      <w:proofErr w:type="gramEnd"/>
+      <w:r>
+        <w:t xml:space="preserve"> </w:t>
+      </w:r>
       <w:r>
         <w:t>Gestione degli eventi</w:t>
       </w:r>
+      <w:bookmarkEnd w:id="5"/>
     </w:p>
     <w:p>
       <w:pPr>
@@ -2277,7 +2399,7 @@
         <w:rPr>
           <w:rFonts w:ascii="Calibri" w:hAnsi="Calibri"/>
         </w:rPr>
-        <w:t>inizia</w:t>
+        <w:t>start</w:t>
       </w:r>
       <w:proofErr w:type="gramEnd"/>
       <w:r>
@@ -2499,15 +2621,46 @@
         <w:rPr>
           <w:rFonts w:ascii="Calibri" w:hAnsi="Calibri"/>
         </w:rPr>
-        <w:t xml:space="preserve"> e) {</w:t>
-      </w:r>
-    </w:p>
-    <w:p>
-      <w:pPr>
-        <w:rPr>
-          <w:rFonts w:ascii="Calibri" w:hAnsi="Calibri"/>
-        </w:rPr>
-      </w:pPr>
+        <w:t xml:space="preserve"> e){</w:t>
+      </w:r>
+    </w:p>
+    <w:p>
+      <w:pPr>
+        <w:rPr>
+          <w:rFonts w:ascii="Calibri" w:hAnsi="Calibri"/>
+        </w:rPr>
+      </w:pPr>
+      <w:r>
+        <w:rPr>
+          <w:rFonts w:ascii="Calibri" w:hAnsi="Calibri"/>
+        </w:rPr>
+        <w:tab/>
+      </w:r>
+      <w:r>
+        <w:rPr>
+          <w:rFonts w:ascii="Calibri" w:hAnsi="Calibri"/>
+        </w:rPr>
+        <w:tab/>
+      </w:r>
+      <w:r>
+        <w:rPr>
+          <w:rFonts w:ascii="Calibri" w:hAnsi="Calibri"/>
+        </w:rPr>
+        <w:tab/>
+      </w:r>
+    </w:p>
+    <w:p>
+      <w:pPr>
+        <w:rPr>
+          <w:rFonts w:ascii="Calibri" w:hAnsi="Calibri"/>
+        </w:rPr>
+      </w:pPr>
+      <w:r>
+        <w:rPr>
+          <w:rFonts w:ascii="Calibri" w:hAnsi="Calibri"/>
+        </w:rPr>
+        <w:tab/>
+      </w:r>
       <w:r>
         <w:rPr>
           <w:rFonts w:ascii="Calibri" w:hAnsi="Calibri"/>
@@ -2597,6 +2750,12 @@
         </w:rPr>
         <w:tab/>
       </w:r>
+      <w:r>
+        <w:rPr>
+          <w:rFonts w:ascii="Calibri" w:hAnsi="Calibri"/>
+        </w:rPr>
+        <w:tab/>
+      </w:r>
       <w:proofErr w:type="spellStart"/>
       <w:proofErr w:type="gramStart"/>
       <w:r>
@@ -2611,7 +2770,7 @@
         <w:rPr>
           <w:rFonts w:ascii="Calibri" w:hAnsi="Calibri"/>
         </w:rPr>
-        <w:t xml:space="preserve"> (</w:t>
+        <w:t>(</w:t>
       </w:r>
       <w:proofErr w:type="spellStart"/>
       <w:r>
@@ -2652,47 +2811,47 @@
         </w:rPr>
         <w:tab/>
       </w:r>
-    </w:p>
-    <w:p>
-      <w:pPr>
-        <w:rPr>
-          <w:rFonts w:ascii="Calibri" w:hAnsi="Calibri"/>
-        </w:rPr>
-      </w:pPr>
-      <w:r>
-        <w:rPr>
-          <w:rFonts w:ascii="Calibri" w:hAnsi="Calibri"/>
-        </w:rPr>
-        <w:tab/>
-      </w:r>
-      <w:r>
-        <w:rPr>
-          <w:rFonts w:ascii="Calibri" w:hAnsi="Calibri"/>
-        </w:rPr>
-        <w:tab/>
-      </w:r>
-      <w:r>
-        <w:rPr>
-          <w:rFonts w:ascii="Calibri" w:hAnsi="Calibri"/>
-        </w:rPr>
-        <w:tab/>
-        <w:t xml:space="preserve">// Permette di procedere con l'attivazione del </w:t>
-      </w:r>
+      <w:r>
+        <w:rPr>
+          <w:rFonts w:ascii="Calibri" w:hAnsi="Calibri"/>
+        </w:rPr>
+        <w:tab/>
+      </w:r>
+      <w:proofErr w:type="spellStart"/>
       <w:proofErr w:type="gramStart"/>
       <w:r>
         <w:rPr>
           <w:rFonts w:ascii="Calibri" w:hAnsi="Calibri"/>
         </w:rPr>
-        <w:t>gioco</w:t>
-      </w:r>
+        <w:t>if</w:t>
+      </w:r>
+      <w:proofErr w:type="spellEnd"/>
       <w:proofErr w:type="gramEnd"/>
-    </w:p>
-    <w:p>
-      <w:pPr>
-        <w:rPr>
-          <w:rFonts w:ascii="Calibri" w:hAnsi="Calibri"/>
-        </w:rPr>
-      </w:pPr>
+      <w:r>
+        <w:rPr>
+          <w:rFonts w:ascii="Calibri" w:hAnsi="Calibri"/>
+        </w:rPr>
+        <w:t>(game_1.isSelected()){</w:t>
+      </w:r>
+    </w:p>
+    <w:p>
+      <w:pPr>
+        <w:rPr>
+          <w:rFonts w:ascii="Calibri" w:hAnsi="Calibri"/>
+        </w:rPr>
+      </w:pPr>
+      <w:r>
+        <w:rPr>
+          <w:rFonts w:ascii="Calibri" w:hAnsi="Calibri"/>
+        </w:rPr>
+        <w:tab/>
+      </w:r>
+      <w:r>
+        <w:rPr>
+          <w:rFonts w:ascii="Calibri" w:hAnsi="Calibri"/>
+        </w:rPr>
+        <w:tab/>
+      </w:r>
       <w:r>
         <w:rPr>
           <w:rFonts w:ascii="Calibri" w:hAnsi="Calibri"/>
@@ -2716,7 +2875,7 @@
         <w:rPr>
           <w:rFonts w:ascii="Calibri" w:hAnsi="Calibri"/>
         </w:rPr>
-        <w:t>FrameGame</w:t>
+        <w:t>InsertName</w:t>
       </w:r>
       <w:proofErr w:type="spellEnd"/>
       <w:proofErr w:type="gramStart"/>
@@ -2758,13 +2917,25 @@
         </w:rPr>
         <w:tab/>
       </w:r>
+      <w:r>
+        <w:rPr>
+          <w:rFonts w:ascii="Calibri" w:hAnsi="Calibri"/>
+        </w:rPr>
+        <w:tab/>
+      </w:r>
+      <w:r>
+        <w:rPr>
+          <w:rFonts w:ascii="Calibri" w:hAnsi="Calibri"/>
+        </w:rPr>
+        <w:tab/>
+      </w:r>
       <w:proofErr w:type="spellStart"/>
       <w:proofErr w:type="gramStart"/>
       <w:r>
         <w:rPr>
           <w:rFonts w:ascii="Calibri" w:hAnsi="Calibri"/>
         </w:rPr>
-        <w:t>inizia</w:t>
+        <w:t>start</w:t>
       </w:r>
       <w:proofErr w:type="gramEnd"/>
       <w:r>
@@ -2827,19 +2998,6 @@
         </w:rPr>
         <w:tab/>
       </w:r>
-    </w:p>
-    <w:p>
-      <w:pPr>
-        <w:rPr>
-          <w:rFonts w:ascii="Calibri" w:hAnsi="Calibri"/>
-        </w:rPr>
-      </w:pPr>
-      <w:r>
-        <w:rPr>
-          <w:rFonts w:ascii="Calibri" w:hAnsi="Calibri"/>
-        </w:rPr>
-        <w:tab/>
-      </w:r>
       <w:r>
         <w:rPr>
           <w:rFonts w:ascii="Calibri" w:hAnsi="Calibri"/>
@@ -2851,41 +3009,83 @@
         <w:rPr>
           <w:rFonts w:ascii="Calibri" w:hAnsi="Calibri"/>
         </w:rPr>
-        <w:t xml:space="preserve">} </w:t>
+        <w:t>}else</w:t>
       </w:r>
       <w:proofErr w:type="gramEnd"/>
       <w:r>
         <w:rPr>
           <w:rFonts w:ascii="Calibri" w:hAnsi="Calibri"/>
         </w:rPr>
-        <w:t>else {</w:t>
-      </w:r>
-    </w:p>
-    <w:p>
-      <w:pPr>
-        <w:rPr>
-          <w:rFonts w:ascii="Calibri" w:hAnsi="Calibri"/>
-        </w:rPr>
-      </w:pPr>
-      <w:r>
-        <w:rPr>
-          <w:rFonts w:ascii="Calibri" w:hAnsi="Calibri"/>
-        </w:rPr>
-        <w:tab/>
-      </w:r>
-      <w:r>
-        <w:rPr>
-          <w:rFonts w:ascii="Calibri" w:hAnsi="Calibri"/>
-        </w:rPr>
-        <w:tab/>
-      </w:r>
-    </w:p>
-    <w:p>
-      <w:pPr>
-        <w:rPr>
-          <w:rFonts w:ascii="Calibri" w:hAnsi="Calibri"/>
-        </w:rPr>
-      </w:pPr>
+        <w:t>{</w:t>
+      </w:r>
+    </w:p>
+    <w:p>
+      <w:pPr>
+        <w:rPr>
+          <w:rFonts w:ascii="Calibri" w:hAnsi="Calibri"/>
+        </w:rPr>
+      </w:pPr>
+      <w:r>
+        <w:rPr>
+          <w:rFonts w:ascii="Calibri" w:hAnsi="Calibri"/>
+        </w:rPr>
+        <w:tab/>
+      </w:r>
+      <w:r>
+        <w:rPr>
+          <w:rFonts w:ascii="Calibri" w:hAnsi="Calibri"/>
+        </w:rPr>
+        <w:tab/>
+      </w:r>
+      <w:r>
+        <w:rPr>
+          <w:rFonts w:ascii="Calibri" w:hAnsi="Calibri"/>
+        </w:rPr>
+        <w:tab/>
+      </w:r>
+      <w:r>
+        <w:rPr>
+          <w:rFonts w:ascii="Calibri" w:hAnsi="Calibri"/>
+        </w:rPr>
+        <w:tab/>
+      </w:r>
+      <w:r>
+        <w:rPr>
+          <w:rFonts w:ascii="Calibri" w:hAnsi="Calibri"/>
+        </w:rPr>
+        <w:tab/>
+      </w:r>
+    </w:p>
+    <w:p>
+      <w:pPr>
+        <w:rPr>
+          <w:rFonts w:ascii="Calibri" w:hAnsi="Calibri"/>
+        </w:rPr>
+      </w:pPr>
+      <w:r>
+        <w:rPr>
+          <w:rFonts w:ascii="Calibri" w:hAnsi="Calibri"/>
+        </w:rPr>
+        <w:tab/>
+      </w:r>
+      <w:r>
+        <w:rPr>
+          <w:rFonts w:ascii="Calibri" w:hAnsi="Calibri"/>
+        </w:rPr>
+        <w:tab/>
+      </w:r>
+      <w:r>
+        <w:rPr>
+          <w:rFonts w:ascii="Calibri" w:hAnsi="Calibri"/>
+        </w:rPr>
+        <w:tab/>
+      </w:r>
+      <w:r>
+        <w:rPr>
+          <w:rFonts w:ascii="Calibri" w:hAnsi="Calibri"/>
+        </w:rPr>
+        <w:tab/>
+      </w:r>
       <w:r>
         <w:rPr>
           <w:rFonts w:ascii="Calibri" w:hAnsi="Calibri"/>
@@ -2912,97 +3112,110 @@
         <w:rPr>
           <w:rFonts w:ascii="Calibri" w:hAnsi="Calibri"/>
         </w:rPr>
-        <w:t xml:space="preserve"> (</w:t>
+        <w:t>(game_2.isSelected()){</w:t>
+      </w:r>
+    </w:p>
+    <w:p>
+      <w:pPr>
+        <w:rPr>
+          <w:rFonts w:ascii="Calibri" w:hAnsi="Calibri"/>
+        </w:rPr>
+      </w:pPr>
+      <w:r>
+        <w:rPr>
+          <w:rFonts w:ascii="Calibri" w:hAnsi="Calibri"/>
+        </w:rPr>
+        <w:tab/>
+      </w:r>
+      <w:r>
+        <w:rPr>
+          <w:rFonts w:ascii="Calibri" w:hAnsi="Calibri"/>
+        </w:rPr>
+        <w:tab/>
+      </w:r>
+      <w:r>
+        <w:rPr>
+          <w:rFonts w:ascii="Calibri" w:hAnsi="Calibri"/>
+        </w:rPr>
+        <w:tab/>
+      </w:r>
+      <w:r>
+        <w:rPr>
+          <w:rFonts w:ascii="Calibri" w:hAnsi="Calibri"/>
+        </w:rPr>
+        <w:tab/>
+      </w:r>
+      <w:r>
+        <w:rPr>
+          <w:rFonts w:ascii="Calibri" w:hAnsi="Calibri"/>
+        </w:rPr>
+        <w:tab/>
+      </w:r>
+      <w:r>
+        <w:rPr>
+          <w:rFonts w:ascii="Calibri" w:hAnsi="Calibri"/>
+        </w:rPr>
+        <w:tab/>
+      </w:r>
+      <w:r>
+        <w:rPr>
+          <w:rFonts w:ascii="Calibri" w:hAnsi="Calibri"/>
+        </w:rPr>
+        <w:tab/>
       </w:r>
       <w:proofErr w:type="spellStart"/>
       <w:r>
         <w:rPr>
           <w:rFonts w:ascii="Calibri" w:hAnsi="Calibri"/>
         </w:rPr>
-        <w:t>button.getText</w:t>
+        <w:t>GameTable</w:t>
       </w:r>
       <w:proofErr w:type="spellEnd"/>
-      <w:r>
-        <w:rPr>
-          <w:rFonts w:ascii="Calibri" w:hAnsi="Calibri"/>
-        </w:rPr>
-        <w:t>() == "Ricomincia"){</w:t>
-      </w:r>
-    </w:p>
-    <w:p>
-      <w:pPr>
-        <w:rPr>
-          <w:rFonts w:ascii="Calibri" w:hAnsi="Calibri"/>
-        </w:rPr>
-      </w:pPr>
-      <w:r>
-        <w:rPr>
-          <w:rFonts w:ascii="Calibri" w:hAnsi="Calibri"/>
-        </w:rPr>
-        <w:tab/>
-      </w:r>
-      <w:r>
-        <w:rPr>
-          <w:rFonts w:ascii="Calibri" w:hAnsi="Calibri"/>
-        </w:rPr>
-        <w:tab/>
-      </w:r>
-      <w:r>
-        <w:rPr>
-          <w:rFonts w:ascii="Calibri" w:hAnsi="Calibri"/>
-        </w:rPr>
-        <w:tab/>
-      </w:r>
-      <w:r>
-        <w:rPr>
-          <w:rFonts w:ascii="Calibri" w:hAnsi="Calibri"/>
-        </w:rPr>
-        <w:tab/>
-      </w:r>
-      <w:r>
-        <w:rPr>
-          <w:rFonts w:ascii="Calibri" w:hAnsi="Calibri"/>
-        </w:rPr>
-        <w:tab/>
-      </w:r>
-      <w:r>
-        <w:rPr>
-          <w:rFonts w:ascii="Calibri" w:hAnsi="Calibri"/>
-        </w:rPr>
-        <w:tab/>
-      </w:r>
-    </w:p>
-    <w:p>
-      <w:pPr>
-        <w:rPr>
-          <w:rFonts w:ascii="Calibri" w:hAnsi="Calibri"/>
-        </w:rPr>
-      </w:pPr>
-      <w:r>
-        <w:rPr>
-          <w:rFonts w:ascii="Calibri" w:hAnsi="Calibri"/>
-        </w:rPr>
-        <w:tab/>
-      </w:r>
-      <w:r>
-        <w:rPr>
-          <w:rFonts w:ascii="Calibri" w:hAnsi="Calibri"/>
-        </w:rPr>
-        <w:tab/>
-      </w:r>
-      <w:r>
-        <w:rPr>
-          <w:rFonts w:ascii="Calibri" w:hAnsi="Calibri"/>
-        </w:rPr>
-        <w:tab/>
-      </w:r>
-    </w:p>
-    <w:p>
-      <w:pPr>
-        <w:rPr>
-          <w:rFonts w:ascii="Calibri" w:hAnsi="Calibri"/>
-        </w:rPr>
-      </w:pPr>
+      <w:proofErr w:type="gramStart"/>
+      <w:r>
+        <w:rPr>
+          <w:rFonts w:ascii="Calibri" w:hAnsi="Calibri"/>
+        </w:rPr>
+        <w:t>(</w:t>
+      </w:r>
+      <w:proofErr w:type="gramEnd"/>
+      <w:r>
+        <w:rPr>
+          <w:rFonts w:ascii="Calibri" w:hAnsi="Calibri"/>
+        </w:rPr>
+        <w:t>);</w:t>
+      </w:r>
+    </w:p>
+    <w:p>
+      <w:pPr>
+        <w:rPr>
+          <w:rFonts w:ascii="Calibri" w:hAnsi="Calibri"/>
+        </w:rPr>
+      </w:pPr>
+      <w:r>
+        <w:rPr>
+          <w:rFonts w:ascii="Calibri" w:hAnsi="Calibri"/>
+        </w:rPr>
+        <w:tab/>
+      </w:r>
+      <w:r>
+        <w:rPr>
+          <w:rFonts w:ascii="Calibri" w:hAnsi="Calibri"/>
+        </w:rPr>
+        <w:tab/>
+      </w:r>
+      <w:r>
+        <w:rPr>
+          <w:rFonts w:ascii="Calibri" w:hAnsi="Calibri"/>
+        </w:rPr>
+        <w:tab/>
+      </w:r>
+      <w:r>
+        <w:rPr>
+          <w:rFonts w:ascii="Calibri" w:hAnsi="Calibri"/>
+        </w:rPr>
+        <w:tab/>
+      </w:r>
       <w:r>
         <w:rPr>
           <w:rFonts w:ascii="Calibri" w:hAnsi="Calibri"/>
@@ -3027,7 +3240,21 @@
         <w:rPr>
           <w:rFonts w:ascii="Calibri" w:hAnsi="Calibri"/>
         </w:rPr>
-        <w:t>c.removeAll</w:t>
+        <w:t>start</w:t>
+      </w:r>
+      <w:proofErr w:type="gramEnd"/>
+      <w:r>
+        <w:rPr>
+          <w:rFonts w:ascii="Calibri" w:hAnsi="Calibri"/>
+        </w:rPr>
+        <w:t>.</w:t>
+      </w:r>
+      <w:proofErr w:type="gramStart"/>
+      <w:r>
+        <w:rPr>
+          <w:rFonts w:ascii="Calibri" w:hAnsi="Calibri"/>
+        </w:rPr>
+        <w:t>removeActionListener</w:t>
       </w:r>
       <w:proofErr w:type="spellEnd"/>
       <w:proofErr w:type="gramEnd"/>
@@ -3035,395 +3262,401 @@
         <w:rPr>
           <w:rFonts w:ascii="Calibri" w:hAnsi="Calibri"/>
         </w:rPr>
-        <w:t>();</w:t>
-      </w:r>
-    </w:p>
-    <w:p>
-      <w:pPr>
-        <w:rPr>
-          <w:rFonts w:ascii="Calibri" w:hAnsi="Calibri"/>
-        </w:rPr>
-      </w:pPr>
-      <w:r>
-        <w:rPr>
-          <w:rFonts w:ascii="Calibri" w:hAnsi="Calibri"/>
-        </w:rPr>
-        <w:tab/>
-      </w:r>
-      <w:r>
-        <w:rPr>
-          <w:rFonts w:ascii="Calibri" w:hAnsi="Calibri"/>
-        </w:rPr>
-        <w:tab/>
-      </w:r>
-      <w:r>
-        <w:rPr>
-          <w:rFonts w:ascii="Calibri" w:hAnsi="Calibri"/>
-        </w:rPr>
-        <w:tab/>
-      </w:r>
-    </w:p>
-    <w:p>
-      <w:pPr>
-        <w:rPr>
-          <w:rFonts w:ascii="Calibri" w:hAnsi="Calibri"/>
-        </w:rPr>
-      </w:pPr>
-      <w:r>
-        <w:rPr>
-          <w:rFonts w:ascii="Calibri" w:hAnsi="Calibri"/>
-        </w:rPr>
-        <w:tab/>
-      </w:r>
-      <w:r>
-        <w:rPr>
-          <w:rFonts w:ascii="Calibri" w:hAnsi="Calibri"/>
-        </w:rPr>
-        <w:tab/>
-      </w:r>
-      <w:r>
-        <w:rPr>
-          <w:rFonts w:ascii="Calibri" w:hAnsi="Calibri"/>
-        </w:rPr>
-        <w:tab/>
-        <w:t xml:space="preserve">// Permette con il </w:t>
+        <w:t>(</w:t>
       </w:r>
       <w:proofErr w:type="spellStart"/>
       <w:r>
         <w:rPr>
           <w:rFonts w:ascii="Calibri" w:hAnsi="Calibri"/>
         </w:rPr>
-        <w:t>resel</w:t>
+        <w:t>this</w:t>
       </w:r>
       <w:proofErr w:type="spellEnd"/>
       <w:r>
         <w:rPr>
           <w:rFonts w:ascii="Calibri" w:hAnsi="Calibri"/>
         </w:rPr>
-        <w:t xml:space="preserve"> del gioco e l'avvio di una nuova </w:t>
+        <w:t>);</w:t>
+      </w:r>
+    </w:p>
+    <w:p>
+      <w:pPr>
+        <w:rPr>
+          <w:rFonts w:ascii="Calibri" w:hAnsi="Calibri"/>
+        </w:rPr>
+      </w:pPr>
+      <w:r>
+        <w:rPr>
+          <w:rFonts w:ascii="Calibri" w:hAnsi="Calibri"/>
+        </w:rPr>
+        <w:tab/>
+      </w:r>
+      <w:r>
+        <w:rPr>
+          <w:rFonts w:ascii="Calibri" w:hAnsi="Calibri"/>
+        </w:rPr>
+        <w:tab/>
+      </w:r>
+      <w:r>
+        <w:rPr>
+          <w:rFonts w:ascii="Calibri" w:hAnsi="Calibri"/>
+        </w:rPr>
+        <w:tab/>
+      </w:r>
+      <w:r>
+        <w:rPr>
+          <w:rFonts w:ascii="Calibri" w:hAnsi="Calibri"/>
+        </w:rPr>
+        <w:tab/>
+      </w:r>
+      <w:r>
+        <w:rPr>
+          <w:rFonts w:ascii="Calibri" w:hAnsi="Calibri"/>
+        </w:rPr>
+        <w:tab/>
+      </w:r>
+      <w:r>
+        <w:rPr>
+          <w:rFonts w:ascii="Calibri" w:hAnsi="Calibri"/>
+        </w:rPr>
+        <w:tab/>
+      </w:r>
+    </w:p>
+    <w:p>
+      <w:pPr>
+        <w:rPr>
+          <w:rFonts w:ascii="Calibri" w:hAnsi="Calibri"/>
+        </w:rPr>
+      </w:pPr>
+      <w:r>
+        <w:rPr>
+          <w:rFonts w:ascii="Calibri" w:hAnsi="Calibri"/>
+        </w:rPr>
+        <w:tab/>
+      </w:r>
+      <w:r>
+        <w:rPr>
+          <w:rFonts w:ascii="Calibri" w:hAnsi="Calibri"/>
+        </w:rPr>
+        <w:tab/>
+      </w:r>
+      <w:r>
+        <w:rPr>
+          <w:rFonts w:ascii="Calibri" w:hAnsi="Calibri"/>
+        </w:rPr>
+        <w:tab/>
+      </w:r>
+      <w:r>
+        <w:rPr>
+          <w:rFonts w:ascii="Calibri" w:hAnsi="Calibri"/>
+        </w:rPr>
+        <w:tab/>
+      </w:r>
+      <w:r>
+        <w:rPr>
+          <w:rFonts w:ascii="Calibri" w:hAnsi="Calibri"/>
+        </w:rPr>
+        <w:tab/>
+      </w:r>
+      <w:r>
+        <w:rPr>
+          <w:rFonts w:ascii="Calibri" w:hAnsi="Calibri"/>
+        </w:rPr>
+        <w:tab/>
+        <w:t>}</w:t>
+      </w:r>
+    </w:p>
+    <w:p>
+      <w:pPr>
+        <w:rPr>
+          <w:rFonts w:ascii="Calibri" w:hAnsi="Calibri"/>
+        </w:rPr>
+      </w:pPr>
+      <w:r>
+        <w:rPr>
+          <w:rFonts w:ascii="Calibri" w:hAnsi="Calibri"/>
+        </w:rPr>
+        <w:tab/>
+      </w:r>
+      <w:r>
+        <w:rPr>
+          <w:rFonts w:ascii="Calibri" w:hAnsi="Calibri"/>
+        </w:rPr>
+        <w:tab/>
+      </w:r>
+      <w:r>
+        <w:rPr>
+          <w:rFonts w:ascii="Calibri" w:hAnsi="Calibri"/>
+        </w:rPr>
+        <w:tab/>
+      </w:r>
+      <w:r>
+        <w:rPr>
+          <w:rFonts w:ascii="Calibri" w:hAnsi="Calibri"/>
+        </w:rPr>
+        <w:tab/>
+      </w:r>
+      <w:r>
+        <w:rPr>
+          <w:rFonts w:ascii="Calibri" w:hAnsi="Calibri"/>
+        </w:rPr>
+        <w:tab/>
+      </w:r>
+    </w:p>
+    <w:p>
+      <w:pPr>
+        <w:rPr>
+          <w:rFonts w:ascii="Calibri" w:hAnsi="Calibri"/>
+        </w:rPr>
+      </w:pPr>
+      <w:r>
+        <w:rPr>
+          <w:rFonts w:ascii="Calibri" w:hAnsi="Calibri"/>
+        </w:rPr>
+        <w:tab/>
+      </w:r>
+      <w:r>
+        <w:rPr>
+          <w:rFonts w:ascii="Calibri" w:hAnsi="Calibri"/>
+        </w:rPr>
+        <w:tab/>
+      </w:r>
+      <w:r>
+        <w:rPr>
+          <w:rFonts w:ascii="Calibri" w:hAnsi="Calibri"/>
+        </w:rPr>
+        <w:tab/>
+      </w:r>
+      <w:r>
+        <w:rPr>
+          <w:rFonts w:ascii="Calibri" w:hAnsi="Calibri"/>
+        </w:rPr>
+        <w:tab/>
+      </w:r>
+      <w:r>
+        <w:rPr>
+          <w:rFonts w:ascii="Calibri" w:hAnsi="Calibri"/>
+        </w:rPr>
+        <w:tab/>
+        <w:t>}</w:t>
+      </w:r>
+    </w:p>
+    <w:p>
+      <w:pPr>
+        <w:rPr>
+          <w:rFonts w:ascii="Calibri" w:hAnsi="Calibri"/>
+        </w:rPr>
+      </w:pPr>
+      <w:r>
+        <w:rPr>
+          <w:rFonts w:ascii="Calibri" w:hAnsi="Calibri"/>
+        </w:rPr>
+        <w:tab/>
+      </w:r>
+      <w:r>
+        <w:rPr>
+          <w:rFonts w:ascii="Calibri" w:hAnsi="Calibri"/>
+        </w:rPr>
+        <w:tab/>
+      </w:r>
+      <w:r>
+        <w:rPr>
+          <w:rFonts w:ascii="Calibri" w:hAnsi="Calibri"/>
+        </w:rPr>
+        <w:tab/>
+        <w:t>}</w:t>
+      </w:r>
+    </w:p>
+    <w:p>
+      <w:pPr>
+        <w:rPr>
+          <w:rFonts w:ascii="Calibri" w:hAnsi="Calibri"/>
+        </w:rPr>
+      </w:pPr>
+      <w:r>
+        <w:rPr>
+          <w:rFonts w:ascii="Calibri" w:hAnsi="Calibri"/>
+        </w:rPr>
+        <w:tab/>
+      </w:r>
+      <w:r>
+        <w:rPr>
+          <w:rFonts w:ascii="Calibri" w:hAnsi="Calibri"/>
+        </w:rPr>
+        <w:tab/>
+      </w:r>
+      <w:r>
+        <w:rPr>
+          <w:rFonts w:ascii="Calibri" w:hAnsi="Calibri"/>
+        </w:rPr>
+        <w:tab/>
+      </w:r>
+    </w:p>
+    <w:p>
+      <w:pPr>
+        <w:rPr>
+          <w:rFonts w:ascii="Calibri" w:hAnsi="Calibri"/>
+        </w:rPr>
+      </w:pPr>
+      <w:r>
+        <w:rPr>
+          <w:rFonts w:ascii="Calibri" w:hAnsi="Calibri"/>
+        </w:rPr>
+        <w:tab/>
+      </w:r>
+      <w:r>
+        <w:rPr>
+          <w:rFonts w:ascii="Calibri" w:hAnsi="Calibri"/>
+        </w:rPr>
+        <w:tab/>
+        <w:t>}</w:t>
+      </w:r>
+    </w:p>
+    <w:p>
+      <w:pPr>
+        <w:rPr>
+          <w:rFonts w:ascii="Calibri" w:hAnsi="Calibri"/>
+        </w:rPr>
+      </w:pPr>
+      <w:r>
+        <w:rPr>
+          <w:rFonts w:ascii="Calibri" w:hAnsi="Calibri"/>
+        </w:rPr>
+        <w:tab/>
+      </w:r>
+      <w:r>
+        <w:rPr>
+          <w:rFonts w:ascii="Calibri" w:hAnsi="Calibri"/>
+        </w:rPr>
+        <w:tab/>
+      </w:r>
+    </w:p>
+    <w:p>
+      <w:pPr>
+        <w:rPr>
+          <w:rFonts w:ascii="Calibri" w:hAnsi="Calibri"/>
+        </w:rPr>
+      </w:pPr>
+      <w:r>
+        <w:rPr>
+          <w:rFonts w:ascii="Calibri" w:hAnsi="Calibri"/>
+        </w:rPr>
+        <w:tab/>
+        <w:t>}</w:t>
+      </w:r>
+    </w:p>
+    <w:p>
+      <w:pPr>
+        <w:rPr>
+          <w:rFonts w:ascii="Calibri" w:hAnsi="Calibri"/>
+        </w:rPr>
+      </w:pPr>
+    </w:p>
+    <w:p>
+      <w:pPr>
+        <w:jc w:val="center"/>
+        <w:rPr>
+          <w:rFonts w:ascii="Calibri" w:hAnsi="Calibri"/>
+        </w:rPr>
+      </w:pPr>
+    </w:p>
+    <w:p>
+      <w:pPr>
+        <w:rPr>
+          <w:rFonts w:ascii="Calibri" w:hAnsi="Calibri"/>
+        </w:rPr>
+      </w:pPr>
+      <w:r>
+        <w:rPr>
+          <w:rFonts w:ascii="Calibri" w:hAnsi="Calibri"/>
+        </w:rPr>
+        <w:t xml:space="preserve">Al bottone </w:t>
+      </w:r>
+      <w:r>
+        <w:rPr>
+          <w:rFonts w:ascii="Calibri" w:hAnsi="Calibri"/>
+        </w:rPr>
+        <w:t>adibito</w:t>
+      </w:r>
+      <w:r>
+        <w:rPr>
+          <w:rFonts w:ascii="Calibri" w:hAnsi="Calibri"/>
+        </w:rPr>
+        <w:t xml:space="preserve"> all'</w:t>
       </w:r>
       <w:proofErr w:type="gramStart"/>
       <w:r>
         <w:rPr>
           <w:rFonts w:ascii="Calibri" w:hAnsi="Calibri"/>
         </w:rPr>
-        <w:t>partita</w:t>
+        <w:t>azione</w:t>
       </w:r>
       <w:proofErr w:type="gramEnd"/>
-    </w:p>
-    <w:p>
-      <w:pPr>
-        <w:rPr>
-          <w:rFonts w:ascii="Calibri" w:hAnsi="Calibri"/>
-        </w:rPr>
-      </w:pPr>
-      <w:r>
-        <w:rPr>
-          <w:rFonts w:ascii="Calibri" w:hAnsi="Calibri"/>
-        </w:rPr>
-        <w:tab/>
-      </w:r>
-      <w:r>
-        <w:rPr>
-          <w:rFonts w:ascii="Calibri" w:hAnsi="Calibri"/>
-        </w:rPr>
-        <w:tab/>
-      </w:r>
-      <w:r>
-        <w:rPr>
-          <w:rFonts w:ascii="Calibri" w:hAnsi="Calibri"/>
-        </w:rPr>
-        <w:tab/>
-      </w:r>
-      <w:proofErr w:type="spellStart"/>
-      <w:r>
-        <w:rPr>
-          <w:rFonts w:ascii="Calibri" w:hAnsi="Calibri"/>
-        </w:rPr>
-        <w:t>FrameStart</w:t>
-      </w:r>
-      <w:proofErr w:type="spellEnd"/>
+      <w:r>
+        <w:rPr>
+          <w:rFonts w:ascii="Calibri" w:hAnsi="Calibri"/>
+        </w:rPr>
+        <w:t xml:space="preserve"> è stato aggiunto un ascoltatore per rilevarne la pressione. Una volta eseguita l'azione </w:t>
+      </w:r>
       <w:proofErr w:type="gramStart"/>
       <w:r>
         <w:rPr>
           <w:rFonts w:ascii="Calibri" w:hAnsi="Calibri"/>
         </w:rPr>
-        <w:t>(</w:t>
+        <w:t>viene</w:t>
       </w:r>
       <w:proofErr w:type="gramEnd"/>
       <w:r>
         <w:rPr>
           <w:rFonts w:ascii="Calibri" w:hAnsi="Calibri"/>
         </w:rPr>
-        <w:t>);</w:t>
-      </w:r>
-    </w:p>
-    <w:p>
-      <w:pPr>
-        <w:rPr>
-          <w:rFonts w:ascii="Calibri" w:hAnsi="Calibri"/>
-        </w:rPr>
-      </w:pPr>
-      <w:r>
-        <w:rPr>
-          <w:rFonts w:ascii="Calibri" w:hAnsi="Calibri"/>
-        </w:rPr>
-        <w:tab/>
-      </w:r>
-      <w:r>
-        <w:rPr>
-          <w:rFonts w:ascii="Calibri" w:hAnsi="Calibri"/>
-        </w:rPr>
-        <w:tab/>
-      </w:r>
-      <w:r>
-        <w:rPr>
-          <w:rFonts w:ascii="Calibri" w:hAnsi="Calibri"/>
-        </w:rPr>
-        <w:tab/>
-      </w:r>
-      <w:proofErr w:type="spellStart"/>
+        <w:t xml:space="preserve"> richiamata l'apposita classe che ne contiene le operazioni da eseguire. </w:t>
+      </w:r>
       <w:proofErr w:type="gramStart"/>
       <w:r>
         <w:rPr>
           <w:rFonts w:ascii="Calibri" w:hAnsi="Calibri"/>
         </w:rPr>
-        <w:t>restart.removeActionListener</w:t>
-      </w:r>
-      <w:proofErr w:type="spellEnd"/>
+        <w:t>A seconda del</w:t>
+      </w:r>
       <w:proofErr w:type="gramEnd"/>
       <w:r>
         <w:rPr>
           <w:rFonts w:ascii="Calibri" w:hAnsi="Calibri"/>
         </w:rPr>
-        <w:t>(</w:t>
-      </w:r>
-      <w:proofErr w:type="spellStart"/>
-      <w:r>
-        <w:rPr>
-          <w:rFonts w:ascii="Calibri" w:hAnsi="Calibri"/>
-        </w:rPr>
-        <w:t>this</w:t>
-      </w:r>
-      <w:proofErr w:type="spellEnd"/>
-      <w:r>
-        <w:rPr>
-          <w:rFonts w:ascii="Calibri" w:hAnsi="Calibri"/>
-        </w:rPr>
-        <w:t>);</w:t>
-      </w:r>
-    </w:p>
-    <w:p>
-      <w:pPr>
-        <w:rPr>
-          <w:rFonts w:ascii="Calibri" w:hAnsi="Calibri"/>
-        </w:rPr>
-      </w:pPr>
-      <w:r>
-        <w:rPr>
-          <w:rFonts w:ascii="Calibri" w:hAnsi="Calibri"/>
-        </w:rPr>
-        <w:tab/>
-      </w:r>
-      <w:r>
-        <w:rPr>
-          <w:rFonts w:ascii="Calibri" w:hAnsi="Calibri"/>
-        </w:rPr>
-        <w:tab/>
-      </w:r>
-      <w:r>
-        <w:rPr>
-          <w:rFonts w:ascii="Calibri" w:hAnsi="Calibri"/>
-        </w:rPr>
-        <w:tab/>
-      </w:r>
-      <w:r>
-        <w:rPr>
-          <w:rFonts w:ascii="Calibri" w:hAnsi="Calibri"/>
-        </w:rPr>
-        <w:tab/>
-      </w:r>
-      <w:r>
-        <w:rPr>
-          <w:rFonts w:ascii="Calibri" w:hAnsi="Calibri"/>
-        </w:rPr>
-        <w:tab/>
-      </w:r>
-      <w:r>
-        <w:rPr>
-          <w:rFonts w:ascii="Calibri" w:hAnsi="Calibri"/>
-        </w:rPr>
-        <w:tab/>
-      </w:r>
-    </w:p>
-    <w:p>
-      <w:pPr>
-        <w:rPr>
-          <w:rFonts w:ascii="Calibri" w:hAnsi="Calibri"/>
-        </w:rPr>
-      </w:pPr>
-      <w:r>
-        <w:rPr>
-          <w:rFonts w:ascii="Calibri" w:hAnsi="Calibri"/>
-        </w:rPr>
-        <w:tab/>
-      </w:r>
-      <w:r>
-        <w:rPr>
-          <w:rFonts w:ascii="Calibri" w:hAnsi="Calibri"/>
-        </w:rPr>
-        <w:tab/>
-      </w:r>
-      <w:r>
-        <w:rPr>
-          <w:rFonts w:ascii="Calibri" w:hAnsi="Calibri"/>
-        </w:rPr>
-        <w:tab/>
-      </w:r>
-    </w:p>
-    <w:p>
-      <w:pPr>
-        <w:rPr>
-          <w:rFonts w:ascii="Calibri" w:hAnsi="Calibri"/>
-        </w:rPr>
-      </w:pPr>
-      <w:r>
-        <w:rPr>
-          <w:rFonts w:ascii="Calibri" w:hAnsi="Calibri"/>
-        </w:rPr>
-        <w:tab/>
-      </w:r>
-      <w:r>
-        <w:rPr>
-          <w:rFonts w:ascii="Calibri" w:hAnsi="Calibri"/>
-        </w:rPr>
-        <w:tab/>
-        <w:t>}</w:t>
-      </w:r>
-    </w:p>
-    <w:p>
-      <w:pPr>
-        <w:rPr>
-          <w:rFonts w:ascii="Calibri" w:hAnsi="Calibri"/>
-        </w:rPr>
-      </w:pPr>
-      <w:r>
-        <w:rPr>
-          <w:rFonts w:ascii="Calibri" w:hAnsi="Calibri"/>
-        </w:rPr>
-        <w:tab/>
-      </w:r>
-      <w:r>
-        <w:rPr>
-          <w:rFonts w:ascii="Calibri" w:hAnsi="Calibri"/>
-        </w:rPr>
-        <w:tab/>
-        <w:t>}</w:t>
-      </w:r>
-    </w:p>
-    <w:p>
-      <w:pPr>
-        <w:rPr>
-          <w:rFonts w:ascii="Calibri" w:hAnsi="Calibri"/>
-        </w:rPr>
-      </w:pPr>
-      <w:r>
-        <w:rPr>
-          <w:rFonts w:ascii="Calibri" w:hAnsi="Calibri"/>
-        </w:rPr>
-        <w:tab/>
-      </w:r>
-      <w:r>
-        <w:rPr>
-          <w:rFonts w:ascii="Calibri" w:hAnsi="Calibri"/>
-        </w:rPr>
-        <w:tab/>
-        <w:t>}</w:t>
-      </w:r>
-    </w:p>
-    <w:p>
-      <w:pPr>
-        <w:rPr>
-          <w:rFonts w:ascii="Calibri" w:hAnsi="Calibri"/>
-        </w:rPr>
-      </w:pPr>
-      <w:r>
-        <w:rPr>
-          <w:rFonts w:ascii="Calibri" w:hAnsi="Calibri"/>
-        </w:rPr>
-        <w:tab/>
-        <w:t>}</w:t>
-      </w:r>
-    </w:p>
-    <w:p>
-      <w:pPr>
-        <w:jc w:val="center"/>
-        <w:rPr>
-          <w:rFonts w:ascii="Calibri" w:hAnsi="Calibri"/>
-        </w:rPr>
-      </w:pPr>
-    </w:p>
-    <w:p>
-      <w:pPr>
-        <w:jc w:val="center"/>
-        <w:rPr>
-          <w:rFonts w:ascii="Calibri" w:hAnsi="Calibri"/>
-        </w:rPr>
-      </w:pPr>
-    </w:p>
-    <w:p>
-      <w:pPr>
-        <w:rPr>
-          <w:rFonts w:ascii="Calibri" w:hAnsi="Calibri"/>
-        </w:rPr>
-      </w:pPr>
-      <w:r>
-        <w:rPr>
-          <w:rFonts w:ascii="Calibri" w:hAnsi="Calibri"/>
-        </w:rPr>
-        <w:t>Al bottone designato all'</w:t>
+        <w:t xml:space="preserve"> tasto premuto l'azione eseguita sarà differente e ciò permette di poter accedere alle varie funzionalità del gioco “</w:t>
+      </w:r>
+      <w:r>
+        <w:rPr>
+          <w:rFonts w:ascii="Calibri" w:hAnsi="Calibri"/>
+        </w:rPr>
+        <w:t>UNO</w:t>
+      </w:r>
+      <w:r>
+        <w:rPr>
+          <w:rFonts w:ascii="Calibri" w:hAnsi="Calibri"/>
+        </w:rPr>
+        <w:t xml:space="preserve">”. Gli ascoltatori sono stati utilizzati </w:t>
       </w:r>
       <w:proofErr w:type="gramStart"/>
       <w:r>
         <w:rPr>
           <w:rFonts w:ascii="Calibri" w:hAnsi="Calibri"/>
         </w:rPr>
-        <w:t>azione</w:t>
+        <w:t xml:space="preserve">per </w:t>
+      </w:r>
+      <w:r>
+        <w:rPr>
+          <w:rFonts w:ascii="Calibri" w:hAnsi="Calibri"/>
+        </w:rPr>
+        <w:t>poter</w:t>
       </w:r>
       <w:proofErr w:type="gramEnd"/>
       <w:r>
         <w:rPr>
           <w:rFonts w:ascii="Calibri" w:hAnsi="Calibri"/>
         </w:rPr>
-        <w:t xml:space="preserve"> è stato aggiunto un ascoltatore per rilevarne la pressione. Una volta eseguita l'azione </w:t>
-      </w:r>
-      <w:proofErr w:type="gramStart"/>
-      <w:r>
-        <w:rPr>
-          <w:rFonts w:ascii="Calibri" w:hAnsi="Calibri"/>
-        </w:rPr>
-        <w:t>viene</w:t>
-      </w:r>
-      <w:proofErr w:type="gramEnd"/>
-      <w:r>
-        <w:rPr>
-          <w:rFonts w:ascii="Calibri" w:hAnsi="Calibri"/>
-        </w:rPr>
-        <w:t xml:space="preserve"> richiamata l'apposita classe che ne contiene le operazioni da eseguire. </w:t>
-      </w:r>
-      <w:proofErr w:type="gramStart"/>
-      <w:r>
-        <w:rPr>
-          <w:rFonts w:ascii="Calibri" w:hAnsi="Calibri"/>
-        </w:rPr>
-        <w:t>A seconda del</w:t>
-      </w:r>
-      <w:proofErr w:type="gramEnd"/>
-      <w:r>
-        <w:rPr>
-          <w:rFonts w:ascii="Calibri" w:hAnsi="Calibri"/>
-        </w:rPr>
-        <w:t xml:space="preserve"> tasto premuto l'azione eseguita sarà differente e ciò permette di poter accedere alle varie funzionalità del gioco “Quadrato Magico”. Gli ascoltatori sono stati utilizzati per l'avvio del gioco, la sua risoluzione, il riavvio del gioco e la terminazione.</w:t>
+        <w:t xml:space="preserve"> permettere varie azioni all’interno del gioco come l’avvio di una partita, la selezione della carta da giocare, il riavvio della partita ecc.</w:t>
       </w:r>
     </w:p>
     <w:p>

</xml_diff>